<commit_message>
Made some detail and formatting changes
</commit_message>
<xml_diff>
--- a/Presentations/Conferences etc/NIBES 2024/NIBES 2024 SÓF V2.docx
+++ b/Presentations/Conferences etc/NIBES 2024/NIBES 2024 SÓF V2.docx
@@ -96,7 +96,7 @@
           <w:sz w:val="20"/>
           <w:szCs w:val="20"/>
         </w:rPr>
-        <w:t>, Last Name, Initial.</w:t>
+        <w:t xml:space="preserve">, </w:t>
       </w:r>
       <w:r>
         <w:rPr>
@@ -104,9 +104,8 @@
           <w:color w:val="000000"/>
           <w:sz w:val="20"/>
           <w:szCs w:val="20"/>
-          <w:vertAlign w:val="superscript"/>
-        </w:rPr>
-        <w:t>2</w:t>
+        </w:rPr>
+        <w:t>Nugent</w:t>
       </w:r>
       <w:r>
         <w:rPr>
@@ -115,7 +114,7 @@
           <w:sz w:val="20"/>
           <w:szCs w:val="20"/>
         </w:rPr>
-        <w:t xml:space="preserve"> (please </w:t>
+        <w:t xml:space="preserve">, </w:t>
       </w:r>
       <w:r>
         <w:rPr>
@@ -123,9 +122,8 @@
           <w:color w:val="000000"/>
           <w:sz w:val="20"/>
           <w:szCs w:val="20"/>
-          <w:u w:val="single"/>
-        </w:rPr>
-        <w:t>underline</w:t>
+        </w:rPr>
+        <w:t>C</w:t>
       </w:r>
       <w:r>
         <w:rPr>
@@ -134,7 +132,101 @@
           <w:sz w:val="20"/>
           <w:szCs w:val="20"/>
         </w:rPr>
-        <w:t xml:space="preserve"> presenting author)</w:t>
+        <w:t>.</w:t>
+      </w:r>
+      <w:r>
+        <w:rPr>
+          <w:b/>
+          <w:color w:val="000000"/>
+          <w:sz w:val="20"/>
+          <w:szCs w:val="20"/>
+          <w:vertAlign w:val="superscript"/>
+        </w:rPr>
+        <w:t>1</w:t>
+      </w:r>
+      <w:r>
+        <w:rPr>
+          <w:b/>
+          <w:color w:val="000000"/>
+          <w:sz w:val="20"/>
+          <w:szCs w:val="20"/>
+        </w:rPr>
+        <w:t>, Liu, J.</w:t>
+      </w:r>
+      <w:r>
+        <w:rPr>
+          <w:b/>
+          <w:color w:val="000000"/>
+          <w:sz w:val="20"/>
+          <w:szCs w:val="20"/>
+          <w:vertAlign w:val="superscript"/>
+        </w:rPr>
+        <w:t>1</w:t>
+      </w:r>
+      <w:r>
+        <w:rPr>
+          <w:b/>
+          <w:color w:val="000000"/>
+          <w:sz w:val="20"/>
+          <w:szCs w:val="20"/>
+          <w:vertAlign w:val="superscript"/>
+        </w:rPr>
+        <w:t xml:space="preserve"> </w:t>
+      </w:r>
+      <w:r>
+        <w:rPr>
+          <w:b/>
+          <w:color w:val="000000"/>
+          <w:sz w:val="20"/>
+          <w:szCs w:val="20"/>
+        </w:rPr>
+        <w:t>,</w:t>
+      </w:r>
+      <w:r>
+        <w:rPr>
+          <w:b/>
+          <w:color w:val="000000"/>
+          <w:sz w:val="20"/>
+          <w:szCs w:val="20"/>
+        </w:rPr>
+        <w:t xml:space="preserve"> Cleland,</w:t>
+      </w:r>
+      <w:r>
+        <w:rPr>
+          <w:b/>
+          <w:color w:val="000000"/>
+          <w:sz w:val="20"/>
+          <w:szCs w:val="20"/>
+        </w:rPr>
+        <w:t xml:space="preserve"> </w:t>
+      </w:r>
+      <w:r>
+        <w:rPr>
+          <w:b/>
+          <w:color w:val="000000"/>
+          <w:sz w:val="20"/>
+          <w:szCs w:val="20"/>
+        </w:rPr>
+        <w:t>I</w:t>
+      </w:r>
+      <w:r>
+        <w:rPr>
+          <w:b/>
+          <w:color w:val="000000"/>
+          <w:sz w:val="20"/>
+          <w:szCs w:val="20"/>
+        </w:rPr>
+        <w:t>.</w:t>
+      </w:r>
+      <w:r>
+        <w:rPr>
+          <w:b/>
+          <w:color w:val="000000"/>
+          <w:sz w:val="20"/>
+          <w:szCs w:val="20"/>
+          <w:vertAlign w:val="superscript"/>
+        </w:rPr>
+        <w:t>1</w:t>
       </w:r>
     </w:p>
     <w:p>
@@ -179,42 +271,6 @@
           <w:szCs w:val="20"/>
         </w:rPr>
         <w:t>Ulster University, Belfast</w:t>
-      </w:r>
-    </w:p>
-    <w:p>
-      <w:pPr>
-        <w:pBdr>
-          <w:top w:val="nil"/>
-          <w:left w:val="nil"/>
-          <w:bottom w:val="nil"/>
-          <w:right w:val="nil"/>
-          <w:between w:val="nil"/>
-        </w:pBdr>
-        <w:ind w:right="95"/>
-        <w:jc w:val="center"/>
-        <w:rPr>
-          <w:b/>
-          <w:color w:val="000000"/>
-          <w:sz w:val="20"/>
-          <w:szCs w:val="20"/>
-        </w:rPr>
-      </w:pPr>
-      <w:r>
-        <w:rPr>
-          <w:color w:val="000000"/>
-          <w:sz w:val="20"/>
-          <w:szCs w:val="20"/>
-          <w:vertAlign w:val="superscript"/>
-        </w:rPr>
-        <w:t xml:space="preserve">2 </w:t>
-      </w:r>
-      <w:r>
-        <w:rPr>
-          <w:color w:val="000000"/>
-          <w:sz w:val="20"/>
-          <w:szCs w:val="20"/>
-        </w:rPr>
-        <w:t>Institution of second author</w:t>
       </w:r>
     </w:p>
     <w:p>
@@ -450,6 +506,69 @@
         </w:rPr>
         <w:t xml:space="preserve">. </w:t>
       </w:r>
+      <w:r>
+        <w:rPr>
+          <w:sz w:val="20"/>
+          <w:szCs w:val="20"/>
+        </w:rPr>
+        <w:t xml:space="preserve">As AI researchers </w:t>
+      </w:r>
+      <w:r>
+        <w:rPr>
+          <w:sz w:val="20"/>
+          <w:szCs w:val="20"/>
+        </w:rPr>
+        <w:t xml:space="preserve">look to balance the </w:t>
+      </w:r>
+      <w:r>
+        <w:rPr>
+          <w:sz w:val="20"/>
+          <w:szCs w:val="20"/>
+        </w:rPr>
+        <w:t xml:space="preserve">need for technological advancement with the desire for privacy, federated </w:t>
+      </w:r>
+      <w:r>
+        <w:rPr>
+          <w:sz w:val="20"/>
+          <w:szCs w:val="20"/>
+        </w:rPr>
+        <w:t>learning</w:t>
+      </w:r>
+      <w:r>
+        <w:rPr>
+          <w:sz w:val="20"/>
+          <w:szCs w:val="20"/>
+        </w:rPr>
+        <w:t xml:space="preserve"> (FL)</w:t>
+      </w:r>
+      <w:r>
+        <w:rPr>
+          <w:sz w:val="20"/>
+          <w:szCs w:val="20"/>
+        </w:rPr>
+        <w:t xml:space="preserve"> [2]</w:t>
+      </w:r>
+      <w:r>
+        <w:rPr>
+          <w:sz w:val="20"/>
+          <w:szCs w:val="20"/>
+        </w:rPr>
+        <w:t xml:space="preserve"> </w:t>
+      </w:r>
+      <w:r>
+        <w:rPr>
+          <w:sz w:val="20"/>
+          <w:szCs w:val="20"/>
+        </w:rPr>
+        <w:t>has emerged as a possible solution</w:t>
+      </w:r>
+      <w:r>
+        <w:rPr>
+          <w:sz w:val="20"/>
+          <w:szCs w:val="20"/>
+        </w:rPr>
+        <w:t>.</w:t>
+      </w:r>
     </w:p>
     <w:p>
       <w:pPr>
@@ -464,7 +583,56 @@
           <w:sz w:val="20"/>
           <w:szCs w:val="20"/>
         </w:rPr>
-        <w:t>Recently,</w:t>
+        <w:t>FL</w:t>
+      </w:r>
+      <w:r>
+        <w:rPr>
+          <w:sz w:val="20"/>
+          <w:szCs w:val="20"/>
+        </w:rPr>
+        <w:t xml:space="preserve"> is a type of machine learning</w:t>
+      </w:r>
+      <w:r>
+        <w:rPr>
+          <w:sz w:val="20"/>
+          <w:szCs w:val="20"/>
+        </w:rPr>
+        <w:t xml:space="preserve"> (ML)</w:t>
+      </w:r>
+      <w:r>
+        <w:rPr>
+          <w:sz w:val="20"/>
+          <w:szCs w:val="20"/>
+        </w:rPr>
+        <w:t xml:space="preserve"> architecture </w:t>
+      </w:r>
+      <w:r>
+        <w:rPr>
+          <w:sz w:val="20"/>
+          <w:szCs w:val="20"/>
+        </w:rPr>
+        <w:t xml:space="preserve">made up of many local clients, and a central server. </w:t>
+      </w:r>
+      <w:r>
+        <w:rPr>
+          <w:sz w:val="20"/>
+          <w:szCs w:val="20"/>
+        </w:rPr>
+        <w:t xml:space="preserve">In FL, the central server transmits an initial model to the </w:t>
+      </w:r>
+      <w:r>
+        <w:rPr>
+          <w:sz w:val="20"/>
+          <w:szCs w:val="20"/>
+        </w:rPr>
+        <w:t>clients</w:t>
+      </w:r>
+      <w:r>
+        <w:rPr>
+          <w:sz w:val="20"/>
+          <w:szCs w:val="20"/>
+        </w:rPr>
+        <w:t>. The clients will gather data and</w:t>
       </w:r>
       <w:r>
         <w:rPr>
@@ -478,63 +646,119 @@
           <w:sz w:val="20"/>
           <w:szCs w:val="20"/>
         </w:rPr>
-        <w:t>researchers working in AI</w:t>
-      </w:r>
-      <w:r>
-        <w:rPr>
-          <w:sz w:val="20"/>
-          <w:szCs w:val="20"/>
-        </w:rPr>
-        <w:t xml:space="preserve"> have been</w:t>
-      </w:r>
-      <w:r>
-        <w:rPr>
-          <w:sz w:val="20"/>
-          <w:szCs w:val="20"/>
-        </w:rPr>
-        <w:t xml:space="preserve"> looking for ways to ensure data privacy in their models, while still being able to benefit from the increasing amount</w:t>
-      </w:r>
-      <w:r>
-        <w:rPr>
-          <w:sz w:val="20"/>
-          <w:szCs w:val="20"/>
-        </w:rPr>
-        <w:t>s</w:t>
-      </w:r>
-      <w:r>
-        <w:rPr>
-          <w:sz w:val="20"/>
-          <w:szCs w:val="20"/>
-        </w:rPr>
-        <w:t xml:space="preserve"> of data</w:t>
-      </w:r>
-      <w:r>
-        <w:rPr>
-          <w:sz w:val="20"/>
-          <w:szCs w:val="20"/>
-        </w:rPr>
-        <w:t>.</w:t>
-      </w:r>
-      <w:r>
-        <w:rPr>
-          <w:sz w:val="20"/>
-          <w:szCs w:val="20"/>
-        </w:rPr>
-        <w:t xml:space="preserve"> One approach that shows promise is Federated Learning</w:t>
-      </w:r>
-      <w:r>
-        <w:rPr>
-          <w:sz w:val="20"/>
-          <w:szCs w:val="20"/>
-        </w:rPr>
-        <w:t xml:space="preserve"> (FL)</w:t>
-      </w:r>
-      <w:r>
-        <w:rPr>
-          <w:sz w:val="20"/>
-          <w:szCs w:val="20"/>
-        </w:rPr>
-        <w:t xml:space="preserve"> [2].</w:t>
+        <w:t xml:space="preserve">train </w:t>
+      </w:r>
+      <w:r>
+        <w:rPr>
+          <w:sz w:val="20"/>
+          <w:szCs w:val="20"/>
+        </w:rPr>
+        <w:t>models</w:t>
+      </w:r>
+      <w:r>
+        <w:rPr>
+          <w:sz w:val="20"/>
+          <w:szCs w:val="20"/>
+        </w:rPr>
+        <w:t xml:space="preserve"> locally</w:t>
+      </w:r>
+      <w:r>
+        <w:rPr>
+          <w:sz w:val="20"/>
+          <w:szCs w:val="20"/>
+        </w:rPr>
+        <w:t xml:space="preserve"> – each client will train its own model on its own data, thereby keeping the d</w:t>
+      </w:r>
+      <w:r>
+        <w:rPr>
+          <w:sz w:val="20"/>
+          <w:szCs w:val="20"/>
+        </w:rPr>
+        <w:t xml:space="preserve">ata private. </w:t>
+      </w:r>
+      <w:r>
+        <w:rPr>
+          <w:sz w:val="20"/>
+          <w:szCs w:val="20"/>
+        </w:rPr>
+        <w:t>Clients</w:t>
+      </w:r>
+      <w:r>
+        <w:rPr>
+          <w:sz w:val="20"/>
+          <w:szCs w:val="20"/>
+        </w:rPr>
+        <w:t xml:space="preserve"> can be something as small as a smart watch, or as large as a hospital</w:t>
+      </w:r>
+      <w:r>
+        <w:rPr>
+          <w:sz w:val="20"/>
+          <w:szCs w:val="20"/>
+        </w:rPr>
+        <w:t>. Once a client has trained the local model on the local data, the model updates are transmitted to a central server</w:t>
+      </w:r>
+      <w:r>
+        <w:rPr>
+          <w:sz w:val="20"/>
+          <w:szCs w:val="20"/>
+        </w:rPr>
+        <w:t xml:space="preserve">. When all selected clients have </w:t>
+      </w:r>
+      <w:r>
+        <w:rPr>
+          <w:sz w:val="20"/>
+          <w:szCs w:val="20"/>
+        </w:rPr>
+        <w:t>transmitted</w:t>
+      </w:r>
+      <w:r>
+        <w:rPr>
+          <w:sz w:val="20"/>
+          <w:szCs w:val="20"/>
+        </w:rPr>
+        <w:t xml:space="preserve"> their model updates, these are aggregated into a new global model which is</w:t>
+      </w:r>
+      <w:r>
+        <w:rPr>
+          <w:sz w:val="20"/>
+          <w:szCs w:val="20"/>
+        </w:rPr>
+        <w:t xml:space="preserve"> transmitted back to the </w:t>
+      </w:r>
+      <w:r>
+        <w:rPr>
+          <w:sz w:val="20"/>
+          <w:szCs w:val="20"/>
+        </w:rPr>
+        <w:t>clients</w:t>
+      </w:r>
+      <w:r>
+        <w:rPr>
+          <w:sz w:val="20"/>
+          <w:szCs w:val="20"/>
+        </w:rPr>
+        <w:t xml:space="preserve">. This process is </w:t>
+      </w:r>
+      <w:r>
+        <w:rPr>
+          <w:sz w:val="20"/>
+          <w:szCs w:val="20"/>
+        </w:rPr>
+        <w:t>repeated</w:t>
+      </w:r>
+      <w:r>
+        <w:rPr>
+          <w:sz w:val="20"/>
+          <w:szCs w:val="20"/>
+        </w:rPr>
+        <w:t xml:space="preserve"> until a desired level of performance has been reached</w:t>
+      </w:r>
+      <w:r>
+        <w:rPr>
+          <w:sz w:val="20"/>
+          <w:szCs w:val="20"/>
+        </w:rPr>
+        <w:t xml:space="preserve">. </w:t>
       </w:r>
     </w:p>
     <w:p>
@@ -545,204 +769,381 @@
           <w:szCs w:val="20"/>
         </w:rPr>
       </w:pPr>
-      <w:r>
-        <w:rPr>
-          <w:sz w:val="20"/>
-          <w:szCs w:val="20"/>
-        </w:rPr>
-        <w:t>FL</w:t>
-      </w:r>
-      <w:r>
-        <w:rPr>
-          <w:sz w:val="20"/>
-          <w:szCs w:val="20"/>
-        </w:rPr>
-        <w:t xml:space="preserve"> is a type of machine learning</w:t>
-      </w:r>
-      <w:r>
-        <w:rPr>
-          <w:sz w:val="20"/>
-          <w:szCs w:val="20"/>
-        </w:rPr>
-        <w:t xml:space="preserve"> (ML)</w:t>
-      </w:r>
-      <w:r>
-        <w:rPr>
-          <w:sz w:val="20"/>
-          <w:szCs w:val="20"/>
-        </w:rPr>
-        <w:t xml:space="preserve"> architecture </w:t>
-      </w:r>
-      <w:r>
-        <w:rPr>
-          <w:sz w:val="20"/>
-          <w:szCs w:val="20"/>
-        </w:rPr>
-        <w:t xml:space="preserve">made up of many local clients, and a central server. </w:t>
-      </w:r>
-      <w:r>
-        <w:rPr>
-          <w:sz w:val="20"/>
-          <w:szCs w:val="20"/>
-        </w:rPr>
-        <w:t xml:space="preserve">In FL, the central server transmits an initial model to the </w:t>
-      </w:r>
-      <w:r>
-        <w:rPr>
-          <w:sz w:val="20"/>
-          <w:szCs w:val="20"/>
-        </w:rPr>
-        <w:t>clients</w:t>
-      </w:r>
-      <w:r>
-        <w:rPr>
-          <w:sz w:val="20"/>
-          <w:szCs w:val="20"/>
-        </w:rPr>
-        <w:t>. The clients will gather data and</w:t>
-      </w:r>
-      <w:r>
-        <w:rPr>
-          <w:sz w:val="20"/>
-          <w:szCs w:val="20"/>
-        </w:rPr>
-        <w:t xml:space="preserve"> </w:t>
-      </w:r>
-      <w:r>
-        <w:rPr>
-          <w:sz w:val="20"/>
-          <w:szCs w:val="20"/>
-        </w:rPr>
-        <w:t xml:space="preserve">train </w:t>
-      </w:r>
-      <w:r>
-        <w:rPr>
-          <w:sz w:val="20"/>
-          <w:szCs w:val="20"/>
-        </w:rPr>
-        <w:t>models</w:t>
-      </w:r>
-      <w:r>
-        <w:rPr>
-          <w:sz w:val="20"/>
-          <w:szCs w:val="20"/>
-        </w:rPr>
-        <w:t xml:space="preserve"> locally</w:t>
-      </w:r>
-      <w:r>
-        <w:rPr>
-          <w:sz w:val="20"/>
-          <w:szCs w:val="20"/>
-        </w:rPr>
-        <w:t xml:space="preserve"> – each client will train its own model on its own data, thereby keeping the d</w:t>
-      </w:r>
-      <w:r>
-        <w:rPr>
-          <w:sz w:val="20"/>
-          <w:szCs w:val="20"/>
-        </w:rPr>
-        <w:t xml:space="preserve">ata private. </w:t>
-      </w:r>
-      <w:r>
-        <w:rPr>
-          <w:sz w:val="20"/>
-          <w:szCs w:val="20"/>
-        </w:rPr>
-        <w:t>Clients</w:t>
-      </w:r>
-      <w:r>
-        <w:rPr>
-          <w:sz w:val="20"/>
-          <w:szCs w:val="20"/>
-        </w:rPr>
-        <w:t xml:space="preserve"> can be something as small as a smart watch, or as large as a hospital</w:t>
-      </w:r>
-      <w:r>
-        <w:rPr>
-          <w:sz w:val="20"/>
-          <w:szCs w:val="20"/>
-        </w:rPr>
-        <w:t>. Once a client has trained the local model on the local data, the model updates are transmitted to a central server</w:t>
-      </w:r>
-      <w:r>
-        <w:rPr>
-          <w:sz w:val="20"/>
-          <w:szCs w:val="20"/>
-        </w:rPr>
-        <w:t xml:space="preserve">. When all selected clients have </w:t>
-      </w:r>
-      <w:r>
-        <w:rPr>
-          <w:sz w:val="20"/>
-          <w:szCs w:val="20"/>
-        </w:rPr>
-        <w:t>transmitted</w:t>
-      </w:r>
-      <w:r>
-        <w:rPr>
-          <w:sz w:val="20"/>
-          <w:szCs w:val="20"/>
-        </w:rPr>
-        <w:t xml:space="preserve"> their model updates, these are aggregated into a new global model which is</w:t>
-      </w:r>
-      <w:r>
-        <w:rPr>
-          <w:sz w:val="20"/>
-          <w:szCs w:val="20"/>
-        </w:rPr>
-        <w:t xml:space="preserve"> transmitted back to the </w:t>
-      </w:r>
-      <w:r>
-        <w:rPr>
-          <w:sz w:val="20"/>
-          <w:szCs w:val="20"/>
-        </w:rPr>
-        <w:t>clients</w:t>
-      </w:r>
-      <w:r>
-        <w:rPr>
-          <w:sz w:val="20"/>
-          <w:szCs w:val="20"/>
-        </w:rPr>
-        <w:t xml:space="preserve">. This process is </w:t>
-      </w:r>
-      <w:r>
-        <w:rPr>
-          <w:sz w:val="20"/>
-          <w:szCs w:val="20"/>
-        </w:rPr>
-        <w:t>repeated</w:t>
-      </w:r>
-      <w:r>
-        <w:rPr>
-          <w:sz w:val="20"/>
-          <w:szCs w:val="20"/>
-        </w:rPr>
-        <w:t xml:space="preserve"> until a desired level of performance has been reached</w:t>
-      </w:r>
-      <w:r>
-        <w:rPr>
-          <w:sz w:val="20"/>
-          <w:szCs w:val="20"/>
-        </w:rPr>
-        <w:t xml:space="preserve">. </w:t>
-      </w:r>
     </w:p>
     <w:p>
-      <w:r>
-        <w:rPr>
-          <w:sz w:val="20"/>
-          <w:szCs w:val="20"/>
-        </w:rPr>
-        <w:t>This work will discuss the potential of FL in a hea</w:t>
-      </w:r>
-      <w:r>
-        <w:rPr>
-          <w:sz w:val="20"/>
-          <w:szCs w:val="20"/>
-        </w:rPr>
-        <w:t>lthcare setting, as well as the challenges which require more research.</w:t>
-      </w:r>
+      <w:pPr>
+        <w:pStyle w:val="Heading1"/>
+        <w:rPr>
+          <w:rFonts w:ascii="Times New Roman" w:hAnsi="Times New Roman" w:cs="Times New Roman"/>
+          <w:sz w:val="22"/>
+          <w:szCs w:val="22"/>
+        </w:rPr>
+      </w:pPr>
+      <w:r>
+        <w:rPr>
+          <w:rFonts w:ascii="Times New Roman" w:hAnsi="Times New Roman" w:cs="Times New Roman"/>
+          <w:sz w:val="22"/>
+          <w:szCs w:val="22"/>
+        </w:rPr>
+        <w:t>Potential</w:t>
+      </w:r>
+      <w:r>
+        <w:rPr>
+          <w:rFonts w:ascii="Times New Roman" w:hAnsi="Times New Roman" w:cs="Times New Roman"/>
+          <w:sz w:val="22"/>
+          <w:szCs w:val="22"/>
+        </w:rPr>
+        <w:t xml:space="preserve"> of FL in healtcare</w:t>
+      </w:r>
+    </w:p>
+    <w:p>
+      <w:pPr>
+        <w:ind w:right="95"/>
+        <w:rPr>
+          <w:sz w:val="20"/>
+          <w:szCs w:val="20"/>
+        </w:rPr>
+      </w:pPr>
+      <w:r>
+        <w:rPr>
+          <w:sz w:val="20"/>
+          <w:szCs w:val="20"/>
+        </w:rPr>
+        <w:t xml:space="preserve">Given the ability for FL to keep client data private, </w:t>
+      </w:r>
+      <w:r>
+        <w:rPr>
+          <w:sz w:val="20"/>
+          <w:szCs w:val="20"/>
+        </w:rPr>
+        <w:t xml:space="preserve">there is now the potential to use this data to improve outcomes for patients. </w:t>
+      </w:r>
+      <w:r>
+        <w:rPr>
+          <w:sz w:val="20"/>
+          <w:szCs w:val="20"/>
+        </w:rPr>
+        <w:t>An example of this is in the area of</w:t>
+      </w:r>
+      <w:r>
+        <w:rPr>
+          <w:sz w:val="20"/>
+          <w:szCs w:val="20"/>
+        </w:rPr>
+        <w:t xml:space="preserve"> FL models to be used for</w:t>
+      </w:r>
+      <w:r>
+        <w:rPr>
+          <w:sz w:val="20"/>
+          <w:szCs w:val="20"/>
+        </w:rPr>
+        <w:t xml:space="preserve"> </w:t>
+      </w:r>
+      <w:r>
+        <w:rPr>
+          <w:sz w:val="20"/>
+          <w:szCs w:val="20"/>
+        </w:rPr>
+        <w:t>d</w:t>
+      </w:r>
+      <w:r>
+        <w:rPr>
+          <w:sz w:val="20"/>
+          <w:szCs w:val="20"/>
+        </w:rPr>
+        <w:t>isease</w:t>
+      </w:r>
+      <w:r>
+        <w:rPr>
+          <w:sz w:val="20"/>
+          <w:szCs w:val="20"/>
+        </w:rPr>
+        <w:t xml:space="preserve"> prediction</w:t>
+      </w:r>
+      <w:r>
+        <w:rPr>
+          <w:sz w:val="20"/>
+          <w:szCs w:val="20"/>
+        </w:rPr>
+        <w:t>, for example in detecting cancers through an analysis of medical imag</w:t>
+      </w:r>
+      <w:r>
+        <w:rPr>
+          <w:sz w:val="20"/>
+          <w:szCs w:val="20"/>
+        </w:rPr>
+        <w:t>es</w:t>
+      </w:r>
+      <w:r>
+        <w:rPr>
+          <w:sz w:val="20"/>
+          <w:szCs w:val="20"/>
+        </w:rPr>
+        <w:t xml:space="preserve">, as well as </w:t>
+      </w:r>
+      <w:r>
+        <w:rPr>
+          <w:sz w:val="20"/>
+          <w:szCs w:val="20"/>
+        </w:rPr>
+        <w:t xml:space="preserve">drug discovery </w:t>
+      </w:r>
+      <w:r>
+        <w:rPr>
+          <w:sz w:val="20"/>
+          <w:szCs w:val="20"/>
+        </w:rPr>
+        <w:t xml:space="preserve">by identifying patterns </w:t>
+      </w:r>
+      <w:r>
+        <w:rPr>
+          <w:sz w:val="20"/>
+          <w:szCs w:val="20"/>
+        </w:rPr>
+        <w:t xml:space="preserve">in numerous </w:t>
+      </w:r>
+      <w:r>
+        <w:rPr>
+          <w:sz w:val="20"/>
+          <w:szCs w:val="20"/>
+        </w:rPr>
+        <w:t>patient</w:t>
+      </w:r>
+      <w:r>
+        <w:rPr>
+          <w:sz w:val="20"/>
+          <w:szCs w:val="20"/>
+        </w:rPr>
+        <w:t>’</w:t>
+      </w:r>
+      <w:r>
+        <w:rPr>
+          <w:sz w:val="20"/>
+          <w:szCs w:val="20"/>
+        </w:rPr>
+        <w:t>s</w:t>
+      </w:r>
+      <w:r>
+        <w:rPr>
+          <w:sz w:val="20"/>
+          <w:szCs w:val="20"/>
+        </w:rPr>
+        <w:t xml:space="preserve"> genetic makeup, their medication plans and responses to treatments</w:t>
+      </w:r>
+      <w:r>
+        <w:rPr>
+          <w:sz w:val="20"/>
+          <w:szCs w:val="20"/>
+        </w:rPr>
+        <w:t>. Another area of interest is pers</w:t>
+      </w:r>
+      <w:r>
+        <w:rPr>
+          <w:sz w:val="20"/>
+          <w:szCs w:val="20"/>
+        </w:rPr>
+        <w:t>ona</w:t>
+      </w:r>
+      <w:r>
+        <w:rPr>
+          <w:sz w:val="20"/>
+          <w:szCs w:val="20"/>
+        </w:rPr>
+        <w:t xml:space="preserve">lised federated </w:t>
+      </w:r>
+      <w:r>
+        <w:rPr>
+          <w:sz w:val="20"/>
+          <w:szCs w:val="20"/>
+        </w:rPr>
+        <w:t>learning</w:t>
+      </w:r>
+      <w:r>
+        <w:rPr>
+          <w:sz w:val="20"/>
+          <w:szCs w:val="20"/>
+        </w:rPr>
+        <w:t xml:space="preserve"> (PFL)</w:t>
+      </w:r>
+      <w:r>
+        <w:rPr>
+          <w:sz w:val="20"/>
+          <w:szCs w:val="20"/>
+        </w:rPr>
+        <w:t xml:space="preserve">, where </w:t>
+      </w:r>
+      <w:r>
+        <w:rPr>
+          <w:sz w:val="20"/>
+          <w:szCs w:val="20"/>
+        </w:rPr>
+        <w:t xml:space="preserve">a global model </w:t>
+      </w:r>
+      <w:r>
+        <w:rPr>
+          <w:sz w:val="20"/>
+          <w:szCs w:val="20"/>
+        </w:rPr>
+        <w:t xml:space="preserve">is refined for the purpose </w:t>
+      </w:r>
+      <w:r>
+        <w:rPr>
+          <w:sz w:val="20"/>
+          <w:szCs w:val="20"/>
+        </w:rPr>
+        <w:t>custo</w:t>
+      </w:r>
+      <w:r>
+        <w:rPr>
+          <w:sz w:val="20"/>
+          <w:szCs w:val="20"/>
+        </w:rPr>
+        <w:t>mising</w:t>
+      </w:r>
+      <w:r>
+        <w:rPr>
+          <w:sz w:val="20"/>
+          <w:szCs w:val="20"/>
+        </w:rPr>
+        <w:t xml:space="preserve"> it to the unique </w:t>
+      </w:r>
+      <w:r>
+        <w:rPr>
+          <w:sz w:val="20"/>
+          <w:szCs w:val="20"/>
+        </w:rPr>
+        <w:t>traits and needs of an individual client</w:t>
+      </w:r>
+      <w:r>
+        <w:rPr>
+          <w:sz w:val="20"/>
+          <w:szCs w:val="20"/>
+        </w:rPr>
+        <w:t xml:space="preserve"> [3]</w:t>
+      </w:r>
+      <w:r>
+        <w:rPr>
+          <w:sz w:val="20"/>
+          <w:szCs w:val="20"/>
+        </w:rPr>
+        <w:t>.</w:t>
+      </w:r>
+      <w:r>
+        <w:rPr>
+          <w:sz w:val="20"/>
+          <w:szCs w:val="20"/>
+        </w:rPr>
+        <w:t xml:space="preserve"> An example of PFL is </w:t>
+      </w:r>
+      <w:r>
+        <w:rPr>
+          <w:sz w:val="20"/>
+          <w:szCs w:val="20"/>
+        </w:rPr>
+        <w:t xml:space="preserve">the development of a system </w:t>
+      </w:r>
+      <w:r>
+        <w:rPr>
+          <w:sz w:val="20"/>
+          <w:szCs w:val="20"/>
+        </w:rPr>
+        <w:t xml:space="preserve">to aid in the diagnosis of Parkinson’s disease </w:t>
+      </w:r>
+      <w:r>
+        <w:rPr>
+          <w:sz w:val="20"/>
+          <w:szCs w:val="20"/>
+        </w:rPr>
+        <w:t xml:space="preserve">by using data gathered by </w:t>
+      </w:r>
+      <w:r>
+        <w:rPr>
+          <w:sz w:val="20"/>
+          <w:szCs w:val="20"/>
+        </w:rPr>
+        <w:t>an application</w:t>
+      </w:r>
+      <w:r>
+        <w:rPr>
+          <w:sz w:val="20"/>
+          <w:szCs w:val="20"/>
+        </w:rPr>
+        <w:t xml:space="preserve"> </w:t>
+      </w:r>
+      <w:r>
+        <w:rPr>
+          <w:sz w:val="20"/>
+          <w:szCs w:val="20"/>
+        </w:rPr>
+        <w:t>on a patient’s smartphone</w:t>
+      </w:r>
+      <w:r>
+        <w:rPr>
+          <w:sz w:val="20"/>
+          <w:szCs w:val="20"/>
+        </w:rPr>
+        <w:t xml:space="preserve"> which</w:t>
+      </w:r>
+      <w:r>
+        <w:rPr>
+          <w:sz w:val="20"/>
+          <w:szCs w:val="20"/>
+        </w:rPr>
+        <w:t xml:space="preserve"> gather</w:t>
+      </w:r>
+      <w:r>
+        <w:rPr>
+          <w:sz w:val="20"/>
+          <w:szCs w:val="20"/>
+        </w:rPr>
+        <w:t>ed</w:t>
+      </w:r>
+      <w:r>
+        <w:rPr>
+          <w:sz w:val="20"/>
+          <w:szCs w:val="20"/>
+        </w:rPr>
+        <w:t xml:space="preserve"> data </w:t>
+      </w:r>
+      <w:r>
+        <w:rPr>
+          <w:sz w:val="20"/>
+          <w:szCs w:val="20"/>
+        </w:rPr>
+        <w:t>on the motor symptoms usually associated with Parkinson’s disease</w:t>
+      </w:r>
+      <w:r>
+        <w:rPr>
+          <w:sz w:val="20"/>
+          <w:szCs w:val="20"/>
+        </w:rPr>
+        <w:t xml:space="preserve"> [4]</w:t>
+      </w:r>
+      <w:r>
+        <w:rPr>
+          <w:sz w:val="20"/>
+          <w:szCs w:val="20"/>
+        </w:rPr>
+        <w:t>.</w:t>
+      </w:r>
+    </w:p>
+    <w:p>
+      <w:pPr>
+        <w:ind w:right="95"/>
+        <w:rPr>
+          <w:sz w:val="20"/>
+          <w:szCs w:val="20"/>
+        </w:rPr>
+      </w:pPr>
+    </w:p>
+    <w:p>
+      <w:pPr>
+        <w:ind w:right="95"/>
+        <w:rPr>
+          <w:sz w:val="20"/>
+          <w:szCs w:val="20"/>
+        </w:rPr>
+      </w:pPr>
     </w:p>
     <w:p>
       <w:pPr>
@@ -752,32 +1153,16 @@
     <w:p>
       <w:pPr>
         <w:pStyle w:val="Heading1"/>
-        <w:rPr>
-          <w:rFonts w:ascii="Times New Roman" w:hAnsi="Times New Roman" w:cs="Times New Roman"/>
-          <w:sz w:val="22"/>
-          <w:szCs w:val="22"/>
-        </w:rPr>
       </w:pPr>
       <w:r>
-        <w:rPr>
-          <w:rFonts w:ascii="Times New Roman" w:hAnsi="Times New Roman" w:cs="Times New Roman"/>
-          <w:sz w:val="22"/>
-          <w:szCs w:val="22"/>
-        </w:rPr>
-        <w:t>Potential</w:t>
-      </w:r>
-      <w:r>
-        <w:rPr>
-          <w:rFonts w:ascii="Times New Roman" w:hAnsi="Times New Roman" w:cs="Times New Roman"/>
-          <w:sz w:val="22"/>
-          <w:szCs w:val="22"/>
-        </w:rPr>
-        <w:t xml:space="preserve"> of FL in healtcare</w:t>
+        <w:t>challenges</w:t>
+      </w:r>
+      <w:r>
+        <w:t xml:space="preserve"> in fL</w:t>
       </w:r>
     </w:p>
     <w:p>
       <w:pPr>
-        <w:ind w:right="95"/>
         <w:rPr>
           <w:sz w:val="20"/>
           <w:szCs w:val="20"/>
@@ -788,28 +1173,35 @@
           <w:sz w:val="20"/>
           <w:szCs w:val="20"/>
         </w:rPr>
-        <w:t xml:space="preserve">Given the ability for FL to keep client data private, </w:t>
-      </w:r>
-      <w:r>
-        <w:rPr>
-          <w:sz w:val="20"/>
-          <w:szCs w:val="20"/>
-        </w:rPr>
-        <w:t xml:space="preserve">there is now the potential to use this data to improve outcomes for patients. </w:t>
-      </w:r>
-      <w:r>
-        <w:rPr>
-          <w:sz w:val="20"/>
-          <w:szCs w:val="20"/>
-        </w:rPr>
-        <w:t>An example of this is in the area of</w:t>
-      </w:r>
-      <w:r>
-        <w:rPr>
-          <w:sz w:val="20"/>
-          <w:szCs w:val="20"/>
-        </w:rPr>
-        <w:t xml:space="preserve"> FL models to be used for</w:t>
+        <w:t xml:space="preserve">While FL </w:t>
+      </w:r>
+      <w:r>
+        <w:rPr>
+          <w:sz w:val="20"/>
+          <w:szCs w:val="20"/>
+        </w:rPr>
+        <w:t>shows promise</w:t>
+      </w:r>
+      <w:r>
+        <w:rPr>
+          <w:sz w:val="20"/>
+          <w:szCs w:val="20"/>
+        </w:rPr>
+        <w:t xml:space="preserve"> in a number of areas</w:t>
+      </w:r>
+      <w:r>
+        <w:rPr>
+          <w:sz w:val="20"/>
+          <w:szCs w:val="20"/>
+        </w:rPr>
+        <w:t xml:space="preserve">, there are </w:t>
+      </w:r>
+      <w:r>
+        <w:rPr>
+          <w:sz w:val="20"/>
+          <w:szCs w:val="20"/>
+        </w:rPr>
+        <w:t>a number of open</w:t>
       </w:r>
       <w:r>
         <w:rPr>
@@ -823,203 +1215,49 @@
           <w:sz w:val="20"/>
           <w:szCs w:val="20"/>
         </w:rPr>
-        <w:t>d</w:t>
-      </w:r>
-      <w:r>
-        <w:rPr>
-          <w:sz w:val="20"/>
-          <w:szCs w:val="20"/>
-        </w:rPr>
-        <w:t>isease</w:t>
-      </w:r>
-      <w:r>
-        <w:rPr>
-          <w:sz w:val="20"/>
-          <w:szCs w:val="20"/>
-        </w:rPr>
-        <w:t xml:space="preserve"> prediction</w:t>
-      </w:r>
-      <w:r>
-        <w:rPr>
-          <w:sz w:val="20"/>
-          <w:szCs w:val="20"/>
-        </w:rPr>
-        <w:t>, for example in detecting cancers through an analysis of medical imag</w:t>
-      </w:r>
-      <w:r>
-        <w:rPr>
-          <w:sz w:val="20"/>
-          <w:szCs w:val="20"/>
-        </w:rPr>
-        <w:t>es</w:t>
-      </w:r>
-      <w:r>
-        <w:rPr>
-          <w:sz w:val="20"/>
-          <w:szCs w:val="20"/>
-        </w:rPr>
-        <w:t xml:space="preserve">, as well as </w:t>
-      </w:r>
-      <w:r>
-        <w:rPr>
-          <w:sz w:val="20"/>
-          <w:szCs w:val="20"/>
-        </w:rPr>
-        <w:t xml:space="preserve">drug discovery </w:t>
-      </w:r>
-      <w:r>
-        <w:rPr>
-          <w:sz w:val="20"/>
-          <w:szCs w:val="20"/>
-        </w:rPr>
-        <w:t xml:space="preserve">by identifying patterns </w:t>
-      </w:r>
-      <w:r>
-        <w:rPr>
-          <w:sz w:val="20"/>
-          <w:szCs w:val="20"/>
-        </w:rPr>
-        <w:t xml:space="preserve">in numerous </w:t>
-      </w:r>
-      <w:r>
-        <w:rPr>
-          <w:sz w:val="20"/>
-          <w:szCs w:val="20"/>
-        </w:rPr>
-        <w:t>patient</w:t>
-      </w:r>
-      <w:r>
-        <w:rPr>
-          <w:sz w:val="20"/>
-          <w:szCs w:val="20"/>
-        </w:rPr>
-        <w:t>’</w:t>
-      </w:r>
-      <w:r>
-        <w:rPr>
-          <w:sz w:val="20"/>
-          <w:szCs w:val="20"/>
-        </w:rPr>
-        <w:t>s</w:t>
-      </w:r>
-      <w:r>
-        <w:rPr>
-          <w:sz w:val="20"/>
-          <w:szCs w:val="20"/>
-        </w:rPr>
-        <w:t xml:space="preserve"> genetic makeup, their medication plans and responses to treatments</w:t>
-      </w:r>
-      <w:r>
-        <w:rPr>
-          <w:sz w:val="20"/>
-          <w:szCs w:val="20"/>
-        </w:rPr>
-        <w:t>. Another area of interest is pers</w:t>
-      </w:r>
-      <w:r>
-        <w:rPr>
-          <w:sz w:val="20"/>
-          <w:szCs w:val="20"/>
-        </w:rPr>
-        <w:t>ona</w:t>
-      </w:r>
-      <w:r>
-        <w:rPr>
-          <w:sz w:val="20"/>
-          <w:szCs w:val="20"/>
-        </w:rPr>
-        <w:t xml:space="preserve">lised federated </w:t>
-      </w:r>
-      <w:r>
-        <w:rPr>
-          <w:sz w:val="20"/>
-          <w:szCs w:val="20"/>
-        </w:rPr>
-        <w:t>learning</w:t>
-      </w:r>
-      <w:r>
-        <w:rPr>
-          <w:sz w:val="20"/>
-          <w:szCs w:val="20"/>
-        </w:rPr>
-        <w:t xml:space="preserve"> (PFL)</w:t>
-      </w:r>
-      <w:r>
-        <w:rPr>
-          <w:sz w:val="20"/>
-          <w:szCs w:val="20"/>
-        </w:rPr>
-        <w:t xml:space="preserve">, where </w:t>
-      </w:r>
-      <w:r>
-        <w:rPr>
-          <w:sz w:val="20"/>
-          <w:szCs w:val="20"/>
-        </w:rPr>
-        <w:t xml:space="preserve">a global model </w:t>
-      </w:r>
-      <w:r>
-        <w:rPr>
-          <w:sz w:val="20"/>
-          <w:szCs w:val="20"/>
-        </w:rPr>
-        <w:t xml:space="preserve">is refined for the purpose </w:t>
-      </w:r>
-      <w:r>
-        <w:rPr>
-          <w:sz w:val="20"/>
-          <w:szCs w:val="20"/>
-        </w:rPr>
-        <w:t>custo</w:t>
-      </w:r>
-      <w:r>
-        <w:rPr>
-          <w:sz w:val="20"/>
-          <w:szCs w:val="20"/>
-        </w:rPr>
-        <w:t>mising</w:t>
-      </w:r>
-      <w:r>
-        <w:rPr>
-          <w:sz w:val="20"/>
-          <w:szCs w:val="20"/>
-        </w:rPr>
-        <w:t xml:space="preserve"> it to the unique </w:t>
-      </w:r>
-      <w:r>
-        <w:rPr>
-          <w:sz w:val="20"/>
-          <w:szCs w:val="20"/>
-        </w:rPr>
-        <w:t>traits and needs of an individual client</w:t>
-      </w:r>
-      <w:r>
-        <w:rPr>
-          <w:sz w:val="20"/>
-          <w:szCs w:val="20"/>
-        </w:rPr>
-        <w:t xml:space="preserve"> [3]</w:t>
-      </w:r>
-      <w:r>
-        <w:rPr>
-          <w:sz w:val="20"/>
-          <w:szCs w:val="20"/>
-        </w:rPr>
-        <w:t>.</w:t>
-      </w:r>
-      <w:r>
-        <w:rPr>
-          <w:sz w:val="20"/>
-          <w:szCs w:val="20"/>
-        </w:rPr>
-        <w:t xml:space="preserve"> An example of PFL is </w:t>
-      </w:r>
-      <w:r>
-        <w:rPr>
-          <w:sz w:val="20"/>
-          <w:szCs w:val="20"/>
-        </w:rPr>
-        <w:t xml:space="preserve">was proposed in [4] </w:t>
+        <w:t>challenges</w:t>
+      </w:r>
+      <w:r>
+        <w:rPr>
+          <w:sz w:val="20"/>
+          <w:szCs w:val="20"/>
+        </w:rPr>
+        <w:t xml:space="preserve"> [5]</w:t>
+      </w:r>
+      <w:r>
+        <w:rPr>
+          <w:sz w:val="20"/>
+          <w:szCs w:val="20"/>
+        </w:rPr>
+        <w:t xml:space="preserve">. </w:t>
+      </w:r>
+      <w:r>
+        <w:rPr>
+          <w:sz w:val="20"/>
+          <w:szCs w:val="20"/>
+        </w:rPr>
+        <w:t xml:space="preserve">One </w:t>
+      </w:r>
+      <w:r>
+        <w:rPr>
+          <w:sz w:val="20"/>
+          <w:szCs w:val="20"/>
+        </w:rPr>
+        <w:t>challenge</w:t>
+      </w:r>
+      <w:r>
+        <w:rPr>
+          <w:sz w:val="20"/>
+          <w:szCs w:val="20"/>
+        </w:rPr>
+        <w:t xml:space="preserve"> is</w:t>
+      </w:r>
+      <w:r>
+        <w:rPr>
+          <w:sz w:val="20"/>
+          <w:szCs w:val="20"/>
+        </w:rPr>
+        <w:t xml:space="preserve"> on</w:t>
       </w:r>
       <w:r>
         <w:rPr>
@@ -1033,49 +1271,14 @@
           <w:sz w:val="20"/>
           <w:szCs w:val="20"/>
         </w:rPr>
-        <w:t xml:space="preserve">where the authors </w:t>
-      </w:r>
-      <w:r>
-        <w:rPr>
-          <w:sz w:val="20"/>
-          <w:szCs w:val="20"/>
-        </w:rPr>
-        <w:t xml:space="preserve">developed </w:t>
-      </w:r>
-      <w:r>
-        <w:rPr>
-          <w:sz w:val="20"/>
-          <w:szCs w:val="20"/>
-        </w:rPr>
-        <w:t xml:space="preserve">an algorithm </w:t>
-      </w:r>
-      <w:r>
-        <w:rPr>
-          <w:sz w:val="20"/>
-          <w:szCs w:val="20"/>
-        </w:rPr>
-        <w:t xml:space="preserve">to aid in the diagnosis of Parkinson’s </w:t>
-      </w:r>
-      <w:r>
-        <w:rPr>
-          <w:sz w:val="20"/>
-          <w:szCs w:val="20"/>
-        </w:rPr>
-        <w:t xml:space="preserve">disease </w:t>
-      </w:r>
-      <w:r>
-        <w:rPr>
-          <w:sz w:val="20"/>
-          <w:szCs w:val="20"/>
-        </w:rPr>
-        <w:t xml:space="preserve">by using data gathered by </w:t>
-      </w:r>
-      <w:r>
-        <w:rPr>
-          <w:sz w:val="20"/>
-          <w:szCs w:val="20"/>
-        </w:rPr>
-        <w:t>an application</w:t>
+        <w:t>data</w:t>
+      </w:r>
+      <w:r>
+        <w:rPr>
+          <w:sz w:val="20"/>
+          <w:szCs w:val="20"/>
+        </w:rPr>
+        <w:t xml:space="preserve"> and system</w:t>
       </w:r>
       <w:r>
         <w:rPr>
@@ -1089,47 +1292,256 @@
           <w:sz w:val="20"/>
           <w:szCs w:val="20"/>
         </w:rPr>
-        <w:t>on a patient’s smartphone</w:t>
-      </w:r>
-      <w:r>
-        <w:rPr>
-          <w:sz w:val="20"/>
-          <w:szCs w:val="20"/>
-        </w:rPr>
-        <w:t xml:space="preserve"> which</w:t>
-      </w:r>
-      <w:r>
-        <w:rPr>
-          <w:sz w:val="20"/>
-          <w:szCs w:val="20"/>
-        </w:rPr>
-        <w:t xml:space="preserve"> gather</w:t>
-      </w:r>
-      <w:r>
-        <w:rPr>
-          <w:sz w:val="20"/>
-          <w:szCs w:val="20"/>
-        </w:rPr>
-        <w:t>ed</w:t>
-      </w:r>
-      <w:r>
-        <w:rPr>
-          <w:sz w:val="20"/>
-          <w:szCs w:val="20"/>
-        </w:rPr>
-        <w:t xml:space="preserve"> data </w:t>
-      </w:r>
-      <w:r>
-        <w:rPr>
-          <w:sz w:val="20"/>
-          <w:szCs w:val="20"/>
-        </w:rPr>
-        <w:t>on the motor symptoms usually associated with Parkinson’s disease.</w:t>
+        <w:t>heterogeneity</w:t>
+      </w:r>
+      <w:r>
+        <w:rPr>
+          <w:sz w:val="20"/>
+          <w:szCs w:val="20"/>
+        </w:rPr>
+        <w:t>,</w:t>
+      </w:r>
+      <w:r>
+        <w:rPr>
+          <w:sz w:val="20"/>
+          <w:szCs w:val="20"/>
+        </w:rPr>
+        <w:t xml:space="preserve"> which is introduced by</w:t>
+      </w:r>
+      <w:r>
+        <w:rPr>
+          <w:sz w:val="20"/>
+          <w:szCs w:val="20"/>
+        </w:rPr>
+        <w:t xml:space="preserve"> </w:t>
+      </w:r>
+      <w:r>
+        <w:rPr>
+          <w:sz w:val="20"/>
+          <w:szCs w:val="20"/>
+        </w:rPr>
+        <w:t>differences</w:t>
+      </w:r>
+      <w:r>
+        <w:rPr>
+          <w:sz w:val="20"/>
+          <w:szCs w:val="20"/>
+        </w:rPr>
+        <w:t xml:space="preserve"> in</w:t>
+      </w:r>
+      <w:r>
+        <w:rPr>
+          <w:sz w:val="20"/>
+          <w:szCs w:val="20"/>
+        </w:rPr>
+        <w:t xml:space="preserve"> data distributions across clients or servers</w:t>
+      </w:r>
+      <w:r>
+        <w:rPr>
+          <w:sz w:val="20"/>
+          <w:szCs w:val="20"/>
+        </w:rPr>
+        <w:t xml:space="preserve"> or by </w:t>
+      </w:r>
+      <w:r>
+        <w:rPr>
+          <w:sz w:val="20"/>
+          <w:szCs w:val="20"/>
+        </w:rPr>
+        <w:t xml:space="preserve">differences in </w:t>
+      </w:r>
+      <w:r>
+        <w:rPr>
+          <w:sz w:val="20"/>
+          <w:szCs w:val="20"/>
+        </w:rPr>
+        <w:t>architecture of any devices involved in the learning process</w:t>
+      </w:r>
+      <w:r>
+        <w:rPr>
+          <w:sz w:val="20"/>
+          <w:szCs w:val="20"/>
+        </w:rPr>
+        <w:t xml:space="preserve"> (i.e., differences in CPUs, RAM</w:t>
+      </w:r>
+      <w:r>
+        <w:rPr>
+          <w:sz w:val="20"/>
+          <w:szCs w:val="20"/>
+        </w:rPr>
+        <w:t>, etc.</w:t>
+      </w:r>
+      <w:r>
+        <w:rPr>
+          <w:sz w:val="20"/>
+          <w:szCs w:val="20"/>
+        </w:rPr>
+        <w:t>)</w:t>
+      </w:r>
+      <w:r>
+        <w:rPr>
+          <w:sz w:val="20"/>
+          <w:szCs w:val="20"/>
+        </w:rPr>
+        <w:t xml:space="preserve">. </w:t>
+      </w:r>
+      <w:r>
+        <w:rPr>
+          <w:sz w:val="20"/>
+          <w:szCs w:val="20"/>
+        </w:rPr>
+        <w:t>H</w:t>
+      </w:r>
+      <w:r>
+        <w:rPr>
+          <w:sz w:val="20"/>
+          <w:szCs w:val="20"/>
+        </w:rPr>
+        <w:t>eterogeneity can have a negative impact on model convergence</w:t>
+      </w:r>
+      <w:r>
+        <w:rPr>
+          <w:sz w:val="20"/>
+          <w:szCs w:val="20"/>
+        </w:rPr>
+        <w:t xml:space="preserve"> and accuracy. Another </w:t>
+      </w:r>
+      <w:r>
+        <w:rPr>
+          <w:sz w:val="20"/>
+          <w:szCs w:val="20"/>
+        </w:rPr>
+        <w:t>chall</w:t>
+      </w:r>
+      <w:r>
+        <w:rPr>
+          <w:sz w:val="20"/>
+          <w:szCs w:val="20"/>
+        </w:rPr>
+        <w:t xml:space="preserve">enge is in the area of </w:t>
+      </w:r>
+      <w:r>
+        <w:rPr>
+          <w:sz w:val="20"/>
+          <w:szCs w:val="20"/>
+        </w:rPr>
+        <w:t xml:space="preserve">communications. Constant communication between </w:t>
+      </w:r>
+      <w:r>
+        <w:rPr>
+          <w:sz w:val="20"/>
+          <w:szCs w:val="20"/>
+        </w:rPr>
+        <w:t>the clients and the server can be expensive</w:t>
+      </w:r>
+      <w:r>
+        <w:rPr>
+          <w:sz w:val="20"/>
+          <w:szCs w:val="20"/>
+        </w:rPr>
+        <w:t>, and depending on the network topology the</w:t>
+      </w:r>
+      <w:r>
+        <w:rPr>
+          <w:sz w:val="20"/>
+          <w:szCs w:val="20"/>
+        </w:rPr>
+        <w:t xml:space="preserve"> communication</w:t>
+      </w:r>
+      <w:r>
+        <w:rPr>
+          <w:sz w:val="20"/>
+          <w:szCs w:val="20"/>
+        </w:rPr>
+        <w:t xml:space="preserve"> </w:t>
+      </w:r>
+      <w:r>
+        <w:rPr>
+          <w:sz w:val="20"/>
+          <w:szCs w:val="20"/>
+        </w:rPr>
+        <w:t>bandwidth can be limited</w:t>
+      </w:r>
+      <w:r>
+        <w:rPr>
+          <w:sz w:val="20"/>
+          <w:szCs w:val="20"/>
+        </w:rPr>
+        <w:t xml:space="preserve">, which can lead to bottlenecks. </w:t>
+      </w:r>
+      <w:r>
+        <w:rPr>
+          <w:sz w:val="20"/>
+          <w:szCs w:val="20"/>
+        </w:rPr>
+        <w:t xml:space="preserve">Working with multimodal </w:t>
+      </w:r>
+      <w:r>
+        <w:rPr>
+          <w:sz w:val="20"/>
+          <w:szCs w:val="20"/>
+        </w:rPr>
+        <w:t xml:space="preserve">data </w:t>
+      </w:r>
+      <w:r>
+        <w:rPr>
+          <w:sz w:val="20"/>
+          <w:szCs w:val="20"/>
+        </w:rPr>
+        <w:t xml:space="preserve">poses </w:t>
+      </w:r>
+      <w:r>
+        <w:rPr>
+          <w:sz w:val="20"/>
+          <w:szCs w:val="20"/>
+        </w:rPr>
+        <w:t xml:space="preserve">another challenge </w:t>
+      </w:r>
+      <w:r>
+        <w:rPr>
+          <w:sz w:val="20"/>
+          <w:szCs w:val="20"/>
+        </w:rPr>
+        <w:t>–</w:t>
+      </w:r>
+      <w:r>
+        <w:rPr>
+          <w:sz w:val="20"/>
+          <w:szCs w:val="20"/>
+        </w:rPr>
+        <w:t xml:space="preserve"> </w:t>
+      </w:r>
+      <w:r>
+        <w:rPr>
+          <w:sz w:val="20"/>
+          <w:szCs w:val="20"/>
+        </w:rPr>
+        <w:t xml:space="preserve">what impact will data from various sources (audio, video, </w:t>
+      </w:r>
+      <w:r>
+        <w:rPr>
+          <w:sz w:val="20"/>
+          <w:szCs w:val="20"/>
+        </w:rPr>
+        <w:t>numerical data)</w:t>
+      </w:r>
+      <w:r>
+        <w:rPr>
+          <w:sz w:val="20"/>
+          <w:szCs w:val="20"/>
+        </w:rPr>
+        <w:t xml:space="preserve"> have on the ability of a FL system to learn and produce accurate models?</w:t>
+      </w:r>
+      <w:r>
+        <w:rPr>
+          <w:sz w:val="20"/>
+          <w:szCs w:val="20"/>
+        </w:rPr>
+        <w:t xml:space="preserve"> A fuller list of challenges can be found in Figure 1.</w:t>
       </w:r>
     </w:p>
     <w:p>
       <w:pPr>
-        <w:ind w:right="95"/>
         <w:rPr>
           <w:sz w:val="20"/>
           <w:szCs w:val="20"/>
@@ -1138,385 +1550,15 @@
     </w:p>
     <w:p>
       <w:pPr>
-        <w:pStyle w:val="Heading1"/>
+        <w:rPr>
+          <w:sz w:val="20"/>
+          <w:szCs w:val="20"/>
+        </w:rPr>
       </w:pPr>
       <w:r>
-        <w:t>challenges</w:t>
-      </w:r>
-    </w:p>
-    <w:p>
-      <w:pPr>
-        <w:rPr>
-          <w:sz w:val="20"/>
-          <w:szCs w:val="20"/>
-        </w:rPr>
-      </w:pPr>
-      <w:r>
-        <w:rPr>
-          <w:sz w:val="20"/>
-          <w:szCs w:val="20"/>
-        </w:rPr>
-        <w:t xml:space="preserve">While FL </w:t>
-      </w:r>
-      <w:r>
-        <w:rPr>
-          <w:sz w:val="20"/>
-          <w:szCs w:val="20"/>
-        </w:rPr>
-        <w:t>shows promise</w:t>
-      </w:r>
-      <w:r>
-        <w:rPr>
-          <w:sz w:val="20"/>
-          <w:szCs w:val="20"/>
-        </w:rPr>
-        <w:t xml:space="preserve"> in a number of areas</w:t>
-      </w:r>
-      <w:r>
-        <w:rPr>
-          <w:sz w:val="20"/>
-          <w:szCs w:val="20"/>
-        </w:rPr>
-        <w:t xml:space="preserve">, there are </w:t>
-      </w:r>
-      <w:r>
-        <w:rPr>
-          <w:sz w:val="20"/>
-          <w:szCs w:val="20"/>
-        </w:rPr>
-        <w:t>a number of open</w:t>
-      </w:r>
-      <w:r>
-        <w:rPr>
-          <w:sz w:val="20"/>
-          <w:szCs w:val="20"/>
-        </w:rPr>
-        <w:t xml:space="preserve"> </w:t>
-      </w:r>
-      <w:r>
-        <w:rPr>
-          <w:sz w:val="20"/>
-          <w:szCs w:val="20"/>
-        </w:rPr>
-        <w:t>challenges</w:t>
-      </w:r>
-      <w:r>
-        <w:rPr>
-          <w:sz w:val="20"/>
-          <w:szCs w:val="20"/>
-        </w:rPr>
-        <w:t xml:space="preserve"> [5]</w:t>
-      </w:r>
-      <w:r>
-        <w:rPr>
-          <w:sz w:val="20"/>
-          <w:szCs w:val="20"/>
-        </w:rPr>
-        <w:t xml:space="preserve">. </w:t>
-      </w:r>
-      <w:r>
-        <w:rPr>
-          <w:sz w:val="20"/>
-          <w:szCs w:val="20"/>
-        </w:rPr>
-        <w:t xml:space="preserve">One </w:t>
-      </w:r>
-      <w:r>
-        <w:rPr>
-          <w:sz w:val="20"/>
-          <w:szCs w:val="20"/>
-        </w:rPr>
-        <w:t>challenge</w:t>
-      </w:r>
-      <w:r>
-        <w:rPr>
-          <w:sz w:val="20"/>
-          <w:szCs w:val="20"/>
-        </w:rPr>
-        <w:t xml:space="preserve"> is</w:t>
-      </w:r>
-      <w:r>
-        <w:rPr>
-          <w:sz w:val="20"/>
-          <w:szCs w:val="20"/>
-        </w:rPr>
-        <w:t xml:space="preserve"> on</w:t>
-      </w:r>
-      <w:r>
-        <w:rPr>
-          <w:sz w:val="20"/>
-          <w:szCs w:val="20"/>
-        </w:rPr>
-        <w:t xml:space="preserve"> </w:t>
-      </w:r>
-      <w:r>
-        <w:rPr>
-          <w:sz w:val="20"/>
-          <w:szCs w:val="20"/>
-        </w:rPr>
-        <w:t>data</w:t>
-      </w:r>
-      <w:r>
-        <w:rPr>
-          <w:sz w:val="20"/>
-          <w:szCs w:val="20"/>
-        </w:rPr>
-        <w:t xml:space="preserve"> and system</w:t>
-      </w:r>
-      <w:r>
-        <w:rPr>
-          <w:sz w:val="20"/>
-          <w:szCs w:val="20"/>
-        </w:rPr>
-        <w:t xml:space="preserve"> </w:t>
-      </w:r>
-      <w:r>
-        <w:rPr>
-          <w:sz w:val="20"/>
-          <w:szCs w:val="20"/>
-        </w:rPr>
-        <w:t>heterogeneity</w:t>
-      </w:r>
-      <w:r>
-        <w:rPr>
-          <w:sz w:val="20"/>
-          <w:szCs w:val="20"/>
-        </w:rPr>
-        <w:t>,</w:t>
-      </w:r>
-      <w:r>
-        <w:rPr>
-          <w:sz w:val="20"/>
-          <w:szCs w:val="20"/>
-        </w:rPr>
-        <w:t xml:space="preserve"> which is introduced by</w:t>
-      </w:r>
-      <w:r>
-        <w:rPr>
-          <w:sz w:val="20"/>
-          <w:szCs w:val="20"/>
-        </w:rPr>
-        <w:t xml:space="preserve"> </w:t>
-      </w:r>
-      <w:r>
-        <w:rPr>
-          <w:sz w:val="20"/>
-          <w:szCs w:val="20"/>
-        </w:rPr>
-        <w:t>differences</w:t>
-      </w:r>
-      <w:r>
-        <w:rPr>
-          <w:sz w:val="20"/>
-          <w:szCs w:val="20"/>
-        </w:rPr>
-        <w:t xml:space="preserve"> in</w:t>
-      </w:r>
-      <w:r>
-        <w:rPr>
-          <w:sz w:val="20"/>
-          <w:szCs w:val="20"/>
-        </w:rPr>
-        <w:t xml:space="preserve"> data distributions across clients or servers</w:t>
-      </w:r>
-      <w:r>
-        <w:rPr>
-          <w:sz w:val="20"/>
-          <w:szCs w:val="20"/>
-        </w:rPr>
-        <w:t xml:space="preserve"> or by </w:t>
-      </w:r>
-      <w:r>
-        <w:rPr>
-          <w:sz w:val="20"/>
-          <w:szCs w:val="20"/>
-        </w:rPr>
-        <w:t xml:space="preserve">differences in </w:t>
-      </w:r>
-      <w:r>
-        <w:rPr>
-          <w:sz w:val="20"/>
-          <w:szCs w:val="20"/>
-        </w:rPr>
-        <w:t>architecture of any devices involved in the learning process</w:t>
-      </w:r>
-      <w:r>
-        <w:rPr>
-          <w:sz w:val="20"/>
-          <w:szCs w:val="20"/>
-        </w:rPr>
-        <w:t xml:space="preserve"> (i.e., differences in CPUs, RAM, bandwidth)</w:t>
-      </w:r>
-      <w:r>
-        <w:rPr>
-          <w:sz w:val="20"/>
-          <w:szCs w:val="20"/>
-        </w:rPr>
-        <w:t xml:space="preserve">. </w:t>
-      </w:r>
-      <w:r>
-        <w:rPr>
-          <w:sz w:val="20"/>
-          <w:szCs w:val="20"/>
-        </w:rPr>
-        <w:t>H</w:t>
-      </w:r>
-      <w:r>
-        <w:rPr>
-          <w:sz w:val="20"/>
-          <w:szCs w:val="20"/>
-        </w:rPr>
-        <w:t>eterogeneity can have a negative impact on model convergence</w:t>
-      </w:r>
-      <w:r>
-        <w:rPr>
-          <w:sz w:val="20"/>
-          <w:szCs w:val="20"/>
-        </w:rPr>
-        <w:t xml:space="preserve"> and accuracy. Another </w:t>
-      </w:r>
-      <w:r>
-        <w:rPr>
-          <w:sz w:val="20"/>
-          <w:szCs w:val="20"/>
-        </w:rPr>
-        <w:t>chall</w:t>
-      </w:r>
-      <w:r>
-        <w:rPr>
-          <w:sz w:val="20"/>
-          <w:szCs w:val="20"/>
-        </w:rPr>
-        <w:t xml:space="preserve">enge is in the area of </w:t>
-      </w:r>
-      <w:r>
-        <w:rPr>
-          <w:sz w:val="20"/>
-          <w:szCs w:val="20"/>
-        </w:rPr>
-        <w:t xml:space="preserve">communications. Constant communication between </w:t>
-      </w:r>
-      <w:r>
-        <w:rPr>
-          <w:sz w:val="20"/>
-          <w:szCs w:val="20"/>
-        </w:rPr>
-        <w:t>the clients and the server can be expensive</w:t>
-      </w:r>
-      <w:r>
-        <w:rPr>
-          <w:sz w:val="20"/>
-          <w:szCs w:val="20"/>
-        </w:rPr>
-        <w:t>, and depending on the network topology the</w:t>
-      </w:r>
-      <w:r>
-        <w:rPr>
-          <w:sz w:val="20"/>
-          <w:szCs w:val="20"/>
-        </w:rPr>
-        <w:t xml:space="preserve"> communication</w:t>
-      </w:r>
-      <w:r>
-        <w:rPr>
-          <w:sz w:val="20"/>
-          <w:szCs w:val="20"/>
-        </w:rPr>
-        <w:t xml:space="preserve"> </w:t>
-      </w:r>
-      <w:r>
-        <w:rPr>
-          <w:sz w:val="20"/>
-          <w:szCs w:val="20"/>
-        </w:rPr>
-        <w:t>bandwidth can be limited</w:t>
-      </w:r>
-      <w:r>
-        <w:rPr>
-          <w:sz w:val="20"/>
-          <w:szCs w:val="20"/>
-        </w:rPr>
-        <w:t xml:space="preserve">, which can lead to bottlenecks. </w:t>
-      </w:r>
-      <w:r>
-        <w:rPr>
-          <w:sz w:val="20"/>
-          <w:szCs w:val="20"/>
-        </w:rPr>
-        <w:t xml:space="preserve">Working with multimodal </w:t>
-      </w:r>
-      <w:r>
-        <w:rPr>
-          <w:sz w:val="20"/>
-          <w:szCs w:val="20"/>
-        </w:rPr>
-        <w:t xml:space="preserve">data </w:t>
-      </w:r>
-      <w:r>
-        <w:rPr>
-          <w:sz w:val="20"/>
-          <w:szCs w:val="20"/>
-        </w:rPr>
-        <w:t xml:space="preserve">poses </w:t>
-      </w:r>
-      <w:r>
-        <w:rPr>
-          <w:sz w:val="20"/>
-          <w:szCs w:val="20"/>
-        </w:rPr>
-        <w:t xml:space="preserve">another challenge </w:t>
-      </w:r>
-      <w:r>
-        <w:rPr>
-          <w:sz w:val="20"/>
-          <w:szCs w:val="20"/>
-        </w:rPr>
-        <w:t>–</w:t>
-      </w:r>
-      <w:r>
-        <w:rPr>
-          <w:sz w:val="20"/>
-          <w:szCs w:val="20"/>
-        </w:rPr>
-        <w:t xml:space="preserve"> </w:t>
-      </w:r>
-      <w:r>
-        <w:rPr>
-          <w:sz w:val="20"/>
-          <w:szCs w:val="20"/>
-        </w:rPr>
-        <w:t xml:space="preserve">what impact will data from various sources (audio, video, </w:t>
-      </w:r>
-      <w:r>
-        <w:rPr>
-          <w:sz w:val="20"/>
-          <w:szCs w:val="20"/>
-        </w:rPr>
-        <w:t>numerical data)</w:t>
-      </w:r>
-      <w:r>
-        <w:rPr>
-          <w:sz w:val="20"/>
-          <w:szCs w:val="20"/>
-        </w:rPr>
-        <w:t xml:space="preserve"> have on the ability of a FL system to learn and produce accurate models?</w:t>
-      </w:r>
-      <w:r>
-        <w:rPr>
-          <w:sz w:val="20"/>
-          <w:szCs w:val="20"/>
-        </w:rPr>
-        <w:t xml:space="preserve"> A fuller list of challenges can be found in Figure 1.</w:t>
-      </w:r>
-    </w:p>
-    <w:p>
-      <w:pPr>
-        <w:rPr>
-          <w:sz w:val="20"/>
-          <w:szCs w:val="20"/>
-        </w:rPr>
-      </w:pPr>
-      <w:r>
+        <w:rPr>
+          <w:noProof/>
+        </w:rPr>
         <w:drawing>
           <wp:inline distT="0" distB="0" distL="0" distR="0" wp14:anchorId="1BC98EA4" wp14:editId="1894CB7C">
             <wp:extent cx="2637155" cy="1177290"/>
@@ -1639,99 +1681,6 @@
     </w:p>
     <w:p>
       <w:pPr>
-        <w:ind w:right="95"/>
-        <w:rPr>
-          <w:sz w:val="20"/>
-          <w:szCs w:val="20"/>
-        </w:rPr>
-      </w:pPr>
-      <w:r>
-        <w:rPr>
-          <w:sz w:val="20"/>
-          <w:szCs w:val="20"/>
-        </w:rPr>
-        <w:t xml:space="preserve">In a healthcare </w:t>
-      </w:r>
-      <w:r>
-        <w:rPr>
-          <w:sz w:val="20"/>
-          <w:szCs w:val="20"/>
-        </w:rPr>
-        <w:t>environment</w:t>
-      </w:r>
-      <w:r>
-        <w:rPr>
-          <w:sz w:val="20"/>
-          <w:szCs w:val="20"/>
-        </w:rPr>
-        <w:t xml:space="preserve">, </w:t>
-      </w:r>
-      <w:r>
-        <w:rPr>
-          <w:sz w:val="20"/>
-          <w:szCs w:val="20"/>
-        </w:rPr>
-        <w:t>FL</w:t>
-      </w:r>
-      <w:r>
-        <w:rPr>
-          <w:sz w:val="20"/>
-          <w:szCs w:val="20"/>
-        </w:rPr>
-        <w:t xml:space="preserve"> offers a way to train </w:t>
-      </w:r>
-      <w:r>
-        <w:rPr>
-          <w:sz w:val="20"/>
-          <w:szCs w:val="20"/>
-        </w:rPr>
-        <w:t>ML m</w:t>
-      </w:r>
-      <w:r>
-        <w:rPr>
-          <w:sz w:val="20"/>
-          <w:szCs w:val="20"/>
-        </w:rPr>
-        <w:t>o</w:t>
-      </w:r>
-      <w:r>
-        <w:rPr>
-          <w:sz w:val="20"/>
-          <w:szCs w:val="20"/>
-        </w:rPr>
-        <w:t>dels</w:t>
-      </w:r>
-      <w:r>
-        <w:rPr>
-          <w:sz w:val="20"/>
-          <w:szCs w:val="20"/>
-        </w:rPr>
-        <w:t xml:space="preserve"> which can be widely used on data that remains local to the hospital or health centre</w:t>
-      </w:r>
-      <w:r>
-        <w:rPr>
-          <w:sz w:val="20"/>
-          <w:szCs w:val="20"/>
-        </w:rPr>
-        <w:t>, thereby</w:t>
-      </w:r>
-      <w:r>
-        <w:rPr>
-          <w:sz w:val="20"/>
-          <w:szCs w:val="20"/>
-        </w:rPr>
-        <w:t xml:space="preserve"> allowing more users to benefit</w:t>
-      </w:r>
-      <w:r>
-        <w:rPr>
-          <w:sz w:val="20"/>
-          <w:szCs w:val="20"/>
-        </w:rPr>
-        <w:t xml:space="preserve"> from a system trained on the most recent data.</w:t>
-      </w:r>
-    </w:p>
-    <w:p>
-      <w:pPr>
         <w:pBdr>
           <w:top w:val="nil"/>
           <w:left w:val="nil"/>
@@ -1749,6 +1698,20 @@
           <w:szCs w:val="20"/>
         </w:rPr>
       </w:pPr>
+      <w:r>
+        <w:rPr>
+          <w:sz w:val="20"/>
+          <w:szCs w:val="20"/>
+        </w:rPr>
+        <w:t xml:space="preserve">My PhD research </w:t>
+      </w:r>
+      <w:r>
+        <w:rPr>
+          <w:sz w:val="20"/>
+          <w:szCs w:val="20"/>
+        </w:rPr>
+        <w:t>aims to address some of the challenges to advance FL in real-world applications.</w:t>
+      </w:r>
     </w:p>
     <w:p>
       <w:pPr>
@@ -2110,7 +2073,6 @@
           <w:shd w:val="clear" w:color="auto" w:fill="FFFFFF"/>
           <w:lang w:val="nl-NL"/>
         </w:rPr>
-        <w:lastRenderedPageBreak/>
         <w:t xml:space="preserve">[4] </w:t>
       </w:r>
       <w:proofErr w:type="spellStart"/>
@@ -2290,32 +2252,6 @@
         </w:rPr>
         <w:t>Applications, Vol. 220, 2023</w:t>
       </w:r>
-    </w:p>
-    <w:p>
-      <w:pPr>
-        <w:pBdr>
-          <w:top w:val="nil"/>
-          <w:left w:val="nil"/>
-          <w:bottom w:val="nil"/>
-          <w:right w:val="nil"/>
-          <w:between w:val="nil"/>
-        </w:pBdr>
-        <w:ind w:right="95"/>
-        <w:rPr>
-          <w:color w:val="000000"/>
-          <w:sz w:val="20"/>
-          <w:szCs w:val="20"/>
-        </w:rPr>
-      </w:pPr>
-    </w:p>
-    <w:p>
-      <w:pPr>
-        <w:ind w:right="95"/>
-        <w:rPr>
-          <w:sz w:val="20"/>
-          <w:szCs w:val="20"/>
-        </w:rPr>
-      </w:pPr>
     </w:p>
     <w:sectPr>
       <w:type w:val="continuous"/>
@@ -3008,6 +2944,7 @@
   <w:style w:type="character" w:default="1" w:styleId="DefaultParagraphFont">
     <w:name w:val="Default Paragraph Font"/>
     <w:uiPriority w:val="1"/>
+    <w:semiHidden/>
     <w:unhideWhenUsed/>
   </w:style>
   <w:style w:type="table" w:default="1" w:styleId="TableNormal">

</xml_diff>